<commit_message>
choices are now letters
</commit_message>
<xml_diff>
--- a/examples/simple.docx
+++ b/examples/simple.docx
@@ -15,18 +15,6 @@
       </w:pPr>
       <w:r>
         <w:t xml:space="preserve">1 Which of the following protocols use distance-vector routing?</w:t>
-      </w:r>
-    </w:p>
-    <w:p>
-      <w:pPr>
-        <w:numPr>
-          <w:ilvl w:val="0"/>
-          <w:numId w:val="1001"/>
-        </w:numPr>
-        <w:pStyle w:val="Compact"/>
-      </w:pPr>
-      <w:r>
-        <w:t xml:space="preserve">OSPF</w:t>
       </w:r>
     </w:p>
     <w:p>
@@ -53,7 +41,7 @@
         <w:pStyle w:val="Compact"/>
       </w:pPr>
       <w:r>
-        <w:t xml:space="preserve">DHCP</w:t>
+        <w:t xml:space="preserve">BGP</w:t>
       </w:r>
     </w:p>
     <w:p>
@@ -65,7 +53,19 @@
         <w:pStyle w:val="Compact"/>
       </w:pPr>
       <w:r>
-        <w:t xml:space="preserve">BGP</w:t>
+        <w:t xml:space="preserve">OSPF</w:t>
+      </w:r>
+    </w:p>
+    <w:p>
+      <w:pPr>
+        <w:numPr>
+          <w:ilvl w:val="0"/>
+          <w:numId w:val="1001"/>
+        </w:numPr>
+        <w:pStyle w:val="Compact"/>
+      </w:pPr>
+      <w:r>
+        <w:t xml:space="preserve">DHCP</w:t>
       </w:r>
     </w:p>
     <w:p>
@@ -85,7 +85,7 @@
         <w:pStyle w:val="Compact"/>
       </w:pPr>
       <w:r>
-        <w:t xml:space="preserve">NIC</w:t>
+        <w:t xml:space="preserve">Switch</w:t>
       </w:r>
     </w:p>
     <w:p>
@@ -97,10 +97,7 @@
         <w:pStyle w:val="Compact"/>
       </w:pPr>
       <w:r>
-        <w:rPr>
-          <w:i/>
-        </w:rPr>
-        <w:t xml:space="preserve">Router</w:t>
+        <w:t xml:space="preserve">NIC</w:t>
       </w:r>
     </w:p>
     <w:p>
@@ -124,7 +121,10 @@
         <w:pStyle w:val="Compact"/>
       </w:pPr>
       <w:r>
-        <w:t xml:space="preserve">Switch</w:t>
+        <w:rPr>
+          <w:i/>
+        </w:rPr>
+        <w:t xml:space="preserve">Router</w:t>
       </w:r>
     </w:p>
     <w:sectPr/>
@@ -260,13 +260,13 @@
       </w:pPr>
     </w:lvl>
   </w:abstractNum>
-  <w:abstractNum w:abstractNumId="99411">
+  <w:abstractNum w:abstractNumId="99721">
     <w:nsid w:val="ea454b4c"/>
     <w:multiLevelType w:val="multilevel"/>
     <w:lvl w:ilvl="0">
       <w:start w:val="1"/>
-      <w:numFmt w:val="decimal"/>
-      <w:lvlText w:val="%1."/>
+      <w:numFmt w:val="lowerLetter"/>
+      <w:lvlText w:val="%1)"/>
       <w:lvlJc w:val="left"/>
       <w:pPr>
         <w:tabs>
@@ -277,8 +277,8 @@
     </w:lvl>
     <w:lvl w:ilvl="1">
       <w:start w:val="1"/>
-      <w:numFmt w:val="decimal"/>
-      <w:lvlText w:val="%2."/>
+      <w:numFmt w:val="lowerLetter"/>
+      <w:lvlText w:val="%2)"/>
       <w:lvlJc w:val="left"/>
       <w:pPr>
         <w:tabs>
@@ -289,8 +289,8 @@
     </w:lvl>
     <w:lvl w:ilvl="2">
       <w:start w:val="1"/>
-      <w:numFmt w:val="decimal"/>
-      <w:lvlText w:val="%3."/>
+      <w:numFmt w:val="lowerLetter"/>
+      <w:lvlText w:val="%3)"/>
       <w:lvlJc w:val="left"/>
       <w:pPr>
         <w:tabs>
@@ -301,8 +301,8 @@
     </w:lvl>
     <w:lvl w:ilvl="3">
       <w:start w:val="1"/>
-      <w:numFmt w:val="decimal"/>
-      <w:lvlText w:val="%4."/>
+      <w:numFmt w:val="lowerLetter"/>
+      <w:lvlText w:val="%4)"/>
       <w:lvlJc w:val="left"/>
       <w:pPr>
         <w:tabs>
@@ -313,8 +313,8 @@
     </w:lvl>
     <w:lvl w:ilvl="4">
       <w:start w:val="1"/>
-      <w:numFmt w:val="decimal"/>
-      <w:lvlText w:val="%5."/>
+      <w:numFmt w:val="lowerLetter"/>
+      <w:lvlText w:val="%5)"/>
       <w:lvlJc w:val="left"/>
       <w:pPr>
         <w:tabs>
@@ -325,8 +325,8 @@
     </w:lvl>
     <w:lvl w:ilvl="5">
       <w:start w:val="1"/>
-      <w:numFmt w:val="decimal"/>
-      <w:lvlText w:val="%6."/>
+      <w:numFmt w:val="lowerLetter"/>
+      <w:lvlText w:val="%6)"/>
       <w:lvlJc w:val="left"/>
       <w:pPr>
         <w:tabs>
@@ -337,8 +337,8 @@
     </w:lvl>
     <w:lvl w:ilvl="6">
       <w:start w:val="1"/>
-      <w:numFmt w:val="decimal"/>
-      <w:lvlText w:val="%7."/>
+      <w:numFmt w:val="lowerLetter"/>
+      <w:lvlText w:val="%7)"/>
       <w:lvlJc w:val="left"/>
       <w:pPr>
         <w:tabs>
@@ -349,8 +349,8 @@
     </w:lvl>
     <w:lvl w:ilvl="7">
       <w:start w:val="1"/>
-      <w:numFmt w:val="decimal"/>
-      <w:lvlText w:val="%8."/>
+      <w:numFmt w:val="lowerLetter"/>
+      <w:lvlText w:val="%8)"/>
       <w:lvlJc w:val="left"/>
       <w:pPr>
         <w:tabs>
@@ -361,8 +361,8 @@
     </w:lvl>
     <w:lvl w:ilvl="8">
       <w:start w:val="1"/>
-      <w:numFmt w:val="decimal"/>
-      <w:lvlText w:val="%9."/>
+      <w:numFmt w:val="lowerLetter"/>
+      <w:lvlText w:val="%9)"/>
       <w:lvlJc w:val="left"/>
       <w:pPr>
         <w:tabs>
@@ -376,7 +376,7 @@
     <w:abstractNumId w:val="990"/>
   </w:num>
   <w:num w:numId="1001">
-    <w:abstractNumId w:val="99411"/>
+    <w:abstractNumId w:val="99721"/>
     <w:lvlOverride w:ilvl="0">
       <w:startOverride w:val="1"/>
     </w:lvlOverride>
@@ -406,7 +406,7 @@
     </w:lvlOverride>
   </w:num>
   <w:num w:numId="1002">
-    <w:abstractNumId w:val="99411"/>
+    <w:abstractNumId w:val="99721"/>
     <w:lvlOverride w:ilvl="0">
       <w:startOverride w:val="1"/>
     </w:lvlOverride>

</xml_diff>